<commit_message>
random word from testing array works, also remainig letters
</commit_message>
<xml_diff>
--- a/WordGuessPseudocode.docx
+++ b/WordGuessPseudocode.docx
@@ -630,8 +630,6 @@
               </w:rPr>
               <w:t>Dorian Gray</w:t>
             </w:r>
-            <w:bookmarkStart w:id="0" w:name="_GoBack"/>
-            <w:bookmarkEnd w:id="0"/>
           </w:p>
           <w:p>
             <w:pPr>
@@ -761,6 +759,9 @@
       <w:r>
         <w:t>Player press 1, 2 or 3 to choose a category</w:t>
       </w:r>
+      <w:r>
+        <w:t>.</w:t>
+      </w:r>
     </w:p>
     <w:p>
       <w:pPr>
@@ -771,13 +772,7 @@
         </w:numPr>
       </w:pPr>
       <w:r>
-        <w:t xml:space="preserve">Random word </w:t>
-      </w:r>
-      <w:r>
-        <w:t xml:space="preserve">of the category </w:t>
-      </w:r>
-      <w:r>
-        <w:t>selected by the program</w:t>
+        <w:t>Category is chosen.</w:t>
       </w:r>
     </w:p>
     <w:p>
@@ -789,27 +784,11 @@
         </w:numPr>
       </w:pPr>
       <w:r>
-        <w:t>Program shows spaces to be guessed</w:t>
-      </w:r>
-      <w:r>
-        <w:t xml:space="preserve"> </w:t>
-      </w:r>
-      <w:r>
-        <w:rPr>
-          <w:i/>
-          <w:color w:val="FF3399"/>
-        </w:rPr>
-        <w:t xml:space="preserve">/how to do </w:t>
-      </w:r>
-      <w:proofErr w:type="gramStart"/>
-      <w:r>
-        <w:rPr>
-          <w:i/>
-          <w:color w:val="FF3399"/>
-        </w:rPr>
-        <w:t>this?/</w:t>
-      </w:r>
-      <w:proofErr w:type="gramEnd"/>
+        <w:t xml:space="preserve">Random word </w:t>
+      </w:r>
+      <w:r>
+        <w:t>of the category.</w:t>
+      </w:r>
     </w:p>
     <w:p>
       <w:pPr>
@@ -820,13 +799,8 @@
         </w:numPr>
       </w:pPr>
       <w:r>
-        <w:t>Message telling user to press “</w:t>
-      </w:r>
-      <w:proofErr w:type="gramStart"/>
-      <w:r>
-        <w:t>-“</w:t>
-      </w:r>
-      <w:proofErr w:type="gramEnd"/>
+        <w:t>Change the length of the word into spaces/dashes/stars</w:t>
+      </w:r>
     </w:p>
     <w:p>
       <w:pPr>
@@ -837,16 +811,16 @@
         </w:numPr>
       </w:pPr>
       <w:r>
-        <w:t>“</w:t>
+        <w:t>Alert</w:t>
+      </w:r>
+      <w:r>
+        <w:t xml:space="preserve"> telling user to press “</w:t>
       </w:r>
       <w:proofErr w:type="gramStart"/>
       <w:r>
-        <w:t>-“ fills</w:t>
+        <w:t>-“</w:t>
       </w:r>
       <w:proofErr w:type="gramEnd"/>
-      <w:r>
-        <w:t xml:space="preserve"> the spaces that separate each word</w:t>
-      </w:r>
     </w:p>
     <w:p>
       <w:pPr>
@@ -857,7 +831,15 @@
         </w:numPr>
       </w:pPr>
       <w:r>
-        <w:t>Player press a key</w:t>
+        <w:t>“</w:t>
+      </w:r>
+      <w:proofErr w:type="gramStart"/>
+      <w:r>
+        <w:t>-“ fills</w:t>
+      </w:r>
+      <w:proofErr w:type="gramEnd"/>
+      <w:r>
+        <w:t xml:space="preserve"> the spaces that separate each word</w:t>
       </w:r>
     </w:p>
     <w:p>
@@ -870,7 +852,7 @@
       </w:pPr>
       <w:r>
         <w:lastRenderedPageBreak/>
-        <w:t>If letter appears in the word, then fill the space, if letter does not appear in the word then show it in letters already played.</w:t>
+        <w:t>Alert telling user to start pressing letters.</w:t>
       </w:r>
     </w:p>
     <w:p>
@@ -882,7 +864,7 @@
         </w:numPr>
       </w:pPr>
       <w:r>
-        <w:t>If player guess the word, then show something he is a book nerd.</w:t>
+        <w:t>Player has 20 lives to guess the word.</w:t>
       </w:r>
     </w:p>
     <w:p>
@@ -894,8 +876,181 @@
         </w:numPr>
       </w:pPr>
       <w:r>
-        <w:t xml:space="preserve">If player does not get a right letter after pressing 10 keys, then show something telling he lost. </w:t>
-      </w:r>
+        <w:t>Player press a key</w:t>
+      </w:r>
+    </w:p>
+    <w:p>
+      <w:pPr>
+        <w:pStyle w:val="Prrafodelista"/>
+        <w:numPr>
+          <w:ilvl w:val="0"/>
+          <w:numId w:val="3"/>
+        </w:numPr>
+      </w:pPr>
+      <w:r>
+        <w:t>If lette</w:t>
+      </w:r>
+      <w:r>
+        <w:t>r appears in the word, then update the</w:t>
+      </w:r>
+      <w:r>
+        <w:t xml:space="preserve"> </w:t>
+      </w:r>
+      <w:proofErr w:type="spellStart"/>
+      <w:r>
+        <w:t>the</w:t>
+      </w:r>
+      <w:proofErr w:type="spellEnd"/>
+      <w:r>
+        <w:t xml:space="preserve"> space</w:t>
+      </w:r>
+      <w:r>
+        <w:t>/dash/star.</w:t>
+      </w:r>
+    </w:p>
+    <w:p>
+      <w:pPr>
+        <w:pStyle w:val="Prrafodelista"/>
+        <w:numPr>
+          <w:ilvl w:val="0"/>
+          <w:numId w:val="3"/>
+        </w:numPr>
+      </w:pPr>
+      <w:r>
+        <w:t>I</w:t>
+      </w:r>
+      <w:r>
+        <w:t>f letter does not appear in the word</w:t>
+      </w:r>
+      <w:r>
+        <w:t>,</w:t>
+      </w:r>
+      <w:r>
+        <w:t xml:space="preserve"> then sh</w:t>
+      </w:r>
+      <w:r>
+        <w:t>ow it in letters already played and rest 1 live.</w:t>
+      </w:r>
+    </w:p>
+    <w:p>
+      <w:pPr>
+        <w:pStyle w:val="Prrafodelista"/>
+        <w:numPr>
+          <w:ilvl w:val="0"/>
+          <w:numId w:val="3"/>
+        </w:numPr>
+      </w:pPr>
+      <w:r>
+        <w:t>If player guess the word, then show something he is a book nerd.</w:t>
+      </w:r>
+    </w:p>
+    <w:p>
+      <w:pPr>
+        <w:pStyle w:val="Prrafodelista"/>
+        <w:numPr>
+          <w:ilvl w:val="0"/>
+          <w:numId w:val="3"/>
+        </w:numPr>
+      </w:pPr>
+      <w:r>
+        <w:t xml:space="preserve">If </w:t>
+      </w:r>
+      <w:r>
+        <w:t xml:space="preserve">lives are equal to 0, then show something telling the player lost. </w:t>
+      </w:r>
+      <w:r>
+        <w:t xml:space="preserve"> </w:t>
+      </w:r>
+    </w:p>
+    <w:p/>
+    <w:p/>
+    <w:p>
+      <w:pPr>
+        <w:rPr>
+          <w:u w:val="single"/>
+        </w:rPr>
+      </w:pPr>
+      <w:r>
+        <w:rPr>
+          <w:noProof/>
+        </w:rPr>
+        <w:drawing>
+          <wp:inline distT="0" distB="0" distL="0" distR="0" wp14:anchorId="77B43AD0" wp14:editId="40CC6C72">
+            <wp:extent cx="1209675" cy="1457325"/>
+            <wp:effectExtent l="0" t="0" r="9525" b="9525"/>
+            <wp:docPr id="1" name="Imagen 1"/>
+            <wp:cNvGraphicFramePr>
+              <a:graphicFrameLocks xmlns:a="http://schemas.openxmlformats.org/drawingml/2006/main" noChangeAspect="1"/>
+            </wp:cNvGraphicFramePr>
+            <a:graphic xmlns:a="http://schemas.openxmlformats.org/drawingml/2006/main">
+              <a:graphicData uri="http://schemas.openxmlformats.org/drawingml/2006/picture">
+                <pic:pic xmlns:pic="http://schemas.openxmlformats.org/drawingml/2006/picture">
+                  <pic:nvPicPr>
+                    <pic:cNvPr id="1" name=""/>
+                    <pic:cNvPicPr/>
+                  </pic:nvPicPr>
+                  <pic:blipFill>
+                    <a:blip r:embed="rId5"/>
+                    <a:stretch>
+                      <a:fillRect/>
+                    </a:stretch>
+                  </pic:blipFill>
+                  <pic:spPr>
+                    <a:xfrm>
+                      <a:off x="0" y="0"/>
+                      <a:ext cx="1209675" cy="1457325"/>
+                    </a:xfrm>
+                    <a:prstGeom prst="rect">
+                      <a:avLst/>
+                    </a:prstGeom>
+                  </pic:spPr>
+                </pic:pic>
+              </a:graphicData>
+            </a:graphic>
+          </wp:inline>
+        </w:drawing>
+      </w:r>
+      <w:r>
+        <w:t xml:space="preserve"> but thus never happened w/the testing variable. Why?</w:t>
+      </w:r>
+    </w:p>
+    <w:p>
+      <w:pPr>
+        <w:rPr>
+          <w:u w:val="single"/>
+        </w:rPr>
+      </w:pPr>
+    </w:p>
+    <w:p>
+      <w:pPr>
+        <w:rPr>
+          <w:u w:val="single"/>
+        </w:rPr>
+      </w:pPr>
+      <w:hyperlink r:id="rId6" w:history="1">
+        <w:r>
+          <w:rPr>
+            <w:rStyle w:val="Hipervnculo"/>
+          </w:rPr>
+          <w:t>https://nostarch.com/download/JS4K_ch7.pdf</w:t>
+        </w:r>
+      </w:hyperlink>
+      <w:r>
+        <w:t xml:space="preserve"> - </w:t>
+      </w:r>
+      <w:proofErr w:type="spellStart"/>
+      <w:r>
+        <w:t>JvaScript</w:t>
+      </w:r>
+      <w:proofErr w:type="spellEnd"/>
+      <w:r>
+        <w:t xml:space="preserve"> for kids (</w:t>
+      </w:r>
+      <w:r>
+        <w:t>Nick Morgan, p111)</w:t>
+      </w:r>
+      <w:bookmarkStart w:id="0" w:name="_GoBack"/>
+      <w:bookmarkEnd w:id="0"/>
     </w:p>
     <w:sectPr>
       <w:pgSz w:w="12240" w:h="15840"/>
@@ -1731,6 +1886,18 @@
       </w:tblBorders>
     </w:tblPr>
   </w:style>
+  <w:style w:type="character" w:styleId="Hipervnculo">
+    <w:name w:val="Hyperlink"/>
+    <w:basedOn w:val="Fuentedeprrafopredeter"/>
+    <w:uiPriority w:val="99"/>
+    <w:semiHidden/>
+    <w:unhideWhenUsed/>
+    <w:rsid w:val="00DE135A"/>
+    <w:rPr>
+      <w:color w:val="0000FF"/>
+      <w:u w:val="single"/>
+    </w:rPr>
+  </w:style>
 </w:styles>
 </file>
 

</xml_diff>